<commit_message>
Arrangement final du projet. README à rédiger
</commit_message>
<xml_diff>
--- a/Cahier des charges.docx
+++ b/Cahier des charges.docx
@@ -1,9 +1,10 @@
 
 <file path=word/document.xml><?xml version="1.0" encoding="utf-8"?>
-<w:document xmlns:wpc="http://schemas.microsoft.com/office/word/2010/wordprocessingCanvas" xmlns:mc="http://schemas.openxmlformats.org/markup-compatibility/2006" xmlns:o="urn:schemas-microsoft-com:office:office" xmlns:r="http://schemas.openxmlformats.org/officeDocument/2006/relationships" xmlns:m="http://schemas.openxmlformats.org/officeDocument/2006/math" xmlns:v="urn:schemas-microsoft-com:vml" xmlns:wp14="http://schemas.microsoft.com/office/word/2010/wordprocessingDrawing" xmlns:wp="http://schemas.openxmlformats.org/drawingml/2006/wordprocessingDrawing" xmlns:w10="urn:schemas-microsoft-com:office:word" xmlns:w="http://schemas.openxmlformats.org/wordprocessingml/2006/main" xmlns:w14="http://schemas.microsoft.com/office/word/2010/wordml" xmlns:w15="http://schemas.microsoft.com/office/word/2012/wordml" xmlns:wpg="http://schemas.microsoft.com/office/word/2010/wordprocessingGroup" xmlns:wpi="http://schemas.microsoft.com/office/word/2010/wordprocessingInk" xmlns:wne="http://schemas.microsoft.com/office/word/2006/wordml" xmlns:wps="http://schemas.microsoft.com/office/word/2010/wordprocessingShape" mc:Ignorable="w14 w15 wp14">
+<w:document xmlns:o="urn:schemas-microsoft-com:office:office" xmlns:r="http://schemas.openxmlformats.org/officeDocument/2006/relationships" xmlns:v="urn:schemas-microsoft-com:vml" xmlns:w="http://schemas.openxmlformats.org/wordprocessingml/2006/main" xmlns:w10="urn:schemas-microsoft-com:office:word" xmlns:wp="http://schemas.openxmlformats.org/drawingml/2006/wordprocessingDrawing" xmlns:wps="http://schemas.microsoft.com/office/word/2010/wordprocessingShape" xmlns:wpg="http://schemas.microsoft.com/office/word/2010/wordprocessingGroup" xmlns:mc="http://schemas.openxmlformats.org/markup-compatibility/2006" xmlns:wp14="http://schemas.microsoft.com/office/word/2010/wordprocessingDrawing" xmlns:w14="http://schemas.microsoft.com/office/word/2010/wordml" mc:Ignorable="w14 wp14">
   <w:body>
     <w:p>
       <w:pPr>
+        <w:pStyle w:val="Normal"/>
         <w:jc w:val="center"/>
         <w:rPr>
           <w:sz w:val="28"/>
@@ -27,14 +28,22 @@
     </w:p>
     <w:p>
       <w:pPr>
+        <w:pStyle w:val="Normal"/>
         <w:rPr>
           <w:sz w:val="28"/>
           <w:szCs w:val="28"/>
         </w:rPr>
       </w:pPr>
-    </w:p>
-    <w:p xmlns:wp14="http://schemas.microsoft.com/office/word/2010/wordml" wp14:textId="00C2E2D6">
-      <w:pPr>
+      <w:r>
+        <w:rPr>
+          <w:sz w:val="28"/>
+          <w:szCs w:val="28"/>
+        </w:rPr>
+      </w:r>
+    </w:p>
+    <w:p>
+      <w:pPr>
+        <w:pStyle w:val="Normal"/>
         <w:rPr>
           <w:sz w:val="28"/>
           <w:szCs w:val="28"/>
@@ -56,44 +65,31 @@
           <w:szCs w:val="28"/>
         </w:rPr>
       </w:pPr>
+      <w:r>
+        <w:rPr>
+          <w:sz w:val="28"/>
+          <w:szCs w:val="28"/>
+        </w:rPr>
+      </w:r>
     </w:p>
     <w:p>
       <w:pPr>
         <w:pStyle w:val="Normal"/>
-      </w:pPr>
-      <w:r>
-        <w:rPr/>
-        <w:t>Le projet consiste à créer un jeu 2D inspiré d’un style RPG dans lequel seront réalisables plusieurs quêtes qui seront en réalité des mini-jeux.</w:t>
-      </w:r>
-      <w:r>
-        <w:rPr/>
-        <w:t xml:space="preserve"> </w:t>
-      </w:r>
-      <w:r>
-        <w:rPr/>
-        <w:t xml:space="preserve">Après avoir lancé le jeu, il sera possible de choisir la classe de son personnage, offrant plusieurs multitudes d’attributs plus ou moins </w:t>
-      </w:r>
-      <w:r>
-        <w:rPr/>
-        <w:t>efficaces ou pratiques.</w:t>
-      </w:r>
-      <w:r>
-        <w:rPr/>
-        <w:t xml:space="preserve"> </w:t>
-      </w:r>
-      <w:r>
-        <w:rPr/>
-        <w:t>Le menu principal quant à lui regroupera</w:t>
-      </w:r>
-      <w:r>
-        <w:rPr/>
-        <w:t xml:space="preserve"> l’ensemble des quêtes accessibles dans la carte et disposées à certains endroits de celles-ci.</w:t>
+        <w:rPr/>
+      </w:pPr>
+      <w:r>
+        <w:rPr/>
+        <w:t>Le projet consiste à créer un jeu 2D inspiré d’un style RPG dans lequel seront réalisables plusieurs quêtes qui seront en réalité des mini-jeux. Après avoir lancé le jeu, il sera possible de choisir la classe de son personnage, offrant plusieurs multitudes d’attributs plus ou moins efficaces ou pratiques. Le menu principal quant à lui regroupera l’ensemble des quêtes accessibles dans la carte et disposées à certains endroits de celles-ci.</w:t>
       </w:r>
     </w:p>
     <w:p>
       <w:pPr>
         <w:pStyle w:val="Normal"/>
-      </w:pPr>
+        <w:rPr/>
+      </w:pPr>
+      <w:r>
+        <w:rPr/>
+      </w:r>
     </w:p>
     <w:p>
       <w:pPr>
@@ -116,21 +112,13 @@
         <w:pStyle w:val="ListParagraph"/>
         <w:numPr>
           <w:ilvl w:val="0"/>
-          <w:numId w:val="4"/>
+          <w:numId w:val="1"/>
         </w:numPr>
         <w:rPr/>
       </w:pPr>
       <w:r>
         <w:rPr/>
-        <w:t xml:space="preserve">Concevoir un petit jeu fonctionnel </w:t>
-      </w:r>
-      <w:r>
-        <w:rPr/>
-        <w:t xml:space="preserve">en utilisant le module </w:t>
-      </w:r>
-      <w:r>
-        <w:rPr/>
-        <w:t>Pygame</w:t>
+        <w:t>Concevoir un petit jeu fonctionnel en utilisant le module Pygame</w:t>
       </w:r>
     </w:p>
     <w:p>
@@ -138,45 +126,13 @@
         <w:pStyle w:val="ListParagraph"/>
         <w:numPr>
           <w:ilvl w:val="0"/>
-          <w:numId w:val="4"/>
+          <w:numId w:val="1"/>
         </w:numPr>
         <w:rPr/>
       </w:pPr>
       <w:r>
         <w:rPr/>
-        <w:t>Accorder</w:t>
-      </w:r>
-      <w:r>
-        <w:rPr/>
-        <w:t xml:space="preserve"> </w:t>
-      </w:r>
-      <w:r>
-        <w:rPr/>
-        <w:t>é</w:t>
-      </w:r>
-      <w:r>
-        <w:rPr/>
-        <w:t>galement</w:t>
-      </w:r>
-      <w:r>
-        <w:rPr/>
-        <w:t xml:space="preserve"> </w:t>
-      </w:r>
-      <w:r>
-        <w:rPr/>
-        <w:t>une grande importance quant aux graphismes du jeu</w:t>
-      </w:r>
-      <w:r>
-        <w:rPr/>
-        <w:t xml:space="preserve"> ainsi qu</w:t>
-      </w:r>
-      <w:r>
-        <w:rPr/>
-        <w:t>’une corrélation entre celui-ci et notre scénario initial</w:t>
-      </w:r>
-      <w:r>
-        <w:rPr/>
-        <w:t xml:space="preserve">. </w:t>
+        <w:t xml:space="preserve">Accorder également une grande importance quant aux graphismes du jeu ainsi qu’une corrélation entre celui-ci et notre scénario initial. </w:t>
       </w:r>
     </w:p>
     <w:p>
@@ -184,7 +140,7 @@
         <w:pStyle w:val="ListParagraph"/>
         <w:numPr>
           <w:ilvl w:val="0"/>
-          <w:numId w:val="4"/>
+          <w:numId w:val="1"/>
         </w:numPr>
         <w:rPr/>
       </w:pPr>
@@ -194,19 +150,7 @@
       </w:r>
       <w:r>
         <w:rPr/>
-        <w:t xml:space="preserve">Programmer </w:t>
-      </w:r>
-      <w:r>
-        <w:rPr/>
-        <w:t xml:space="preserve">la possibilité, comme dans tout RPG digne de ce nom, de choisir son personnage </w:t>
-      </w:r>
-      <w:r>
-        <w:rPr/>
-        <w:t>est cruciale afin d’offrir plusieurs possibilités de jeu.</w:t>
-      </w:r>
-      <w:r>
-        <w:rPr/>
-        <w:t xml:space="preserve"> </w:t>
+        <w:t xml:space="preserve">Programmer la possibilité, comme dans tout RPG digne de ce nom, de choisir son personnage est cruciale afin d’offrir plusieurs possibilités de jeu. </w:t>
       </w:r>
     </w:p>
     <w:p>
@@ -214,25 +158,13 @@
         <w:pStyle w:val="ListParagraph"/>
         <w:numPr>
           <w:ilvl w:val="0"/>
-          <w:numId w:val="4"/>
+          <w:numId w:val="1"/>
         </w:numPr>
         <w:rPr/>
       </w:pPr>
       <w:r>
         <w:rPr/>
-        <w:t>R</w:t>
-      </w:r>
-      <w:r>
-        <w:rPr/>
-        <w:t xml:space="preserve">egrouper dans un menu principal le personnage </w:t>
-      </w:r>
-      <w:r>
-        <w:rPr/>
-        <w:t xml:space="preserve">choisi </w:t>
-      </w:r>
-      <w:r>
-        <w:rPr/>
-        <w:t>ainsi que les quêtes disponibles.</w:t>
+        <w:t>Regrouper dans un menu principal le personnage choisi ainsi que les quêtes disponibles.</w:t>
       </w:r>
     </w:p>
     <w:p>
@@ -240,17 +172,13 @@
         <w:pStyle w:val="ListParagraph"/>
         <w:numPr>
           <w:ilvl w:val="0"/>
-          <w:numId w:val="4"/>
+          <w:numId w:val="1"/>
         </w:numPr>
         <w:rPr/>
       </w:pPr>
       <w:r>
         <w:rPr/>
-        <w:t>Créer plusieurs personnages choisissables possédant chacun des divergences dans la valeur de leurs attributs et différenciables graphiquement. Pour une meilleure qualité esthétique, animer le déplacement de ceux-ci serait par ailleur</w:t>
-      </w:r>
-      <w:r>
-        <w:rPr/>
-        <w:t>s envisageable.</w:t>
+        <w:t>Créer plusieurs personnages choisissable possédant chacun des divergences dans la valeur de leurs attributs et différenciables graphiquement. Pour une meilleure qualité esthétique, animer le déplacement de ceux-ci serait par ailleurs envisageable.</w:t>
       </w:r>
     </w:p>
     <w:p>
@@ -258,25 +186,31 @@
         <w:pStyle w:val="ListParagraph"/>
         <w:numPr>
           <w:ilvl w:val="0"/>
-          <w:numId w:val="4"/>
+          <w:numId w:val="1"/>
         </w:numPr>
         <w:rPr/>
       </w:pPr>
       <w:r>
         <w:rPr/>
-        <w:t xml:space="preserve">Créer une ambiance accompagnant l’histoire </w:t>
-      </w:r>
-      <w:r>
-        <w:rPr/>
-        <w:t>et l’expérience de jeu</w:t>
+        <w:t>Créer une ambiance accompagnant l’histoire et l’expérience de jeu</w:t>
+      </w:r>
+    </w:p>
+    <w:p>
+      <w:pPr>
+        <w:pStyle w:val="Normal"/>
+        <w:ind w:left="0" w:hanging="0"/>
+        <w:rPr/>
+      </w:pPr>
+      <w:r>
+        <w:rPr/>
       </w:r>
     </w:p>
     <w:p>
       <w:pPr>
         <w:pStyle w:val="Normal"/>
         <w:bidi w:val="0"/>
-        <w:spacing w:before="0" w:beforeAutospacing="off" w:after="160" w:afterAutospacing="off" w:line="259" w:lineRule="auto"/>
-        <w:ind w:left="0" w:right="0"/>
+        <w:spacing w:lineRule="auto" w:line="259" w:beforeAutospacing="0" w:before="0" w:afterAutospacing="0" w:after="160"/>
+        <w:ind w:left="0" w:right="0" w:hanging="0"/>
         <w:jc w:val="left"/>
         <w:rPr>
           <w:sz w:val="28"/>
@@ -295,23 +229,27 @@
       <w:pPr>
         <w:pStyle w:val="Normal"/>
         <w:bidi w:val="0"/>
-        <w:spacing w:before="0" w:beforeAutospacing="off" w:after="160" w:afterAutospacing="off" w:line="259" w:lineRule="auto"/>
-        <w:ind w:left="0" w:right="0"/>
+        <w:spacing w:lineRule="auto" w:line="259" w:beforeAutospacing="0" w:before="0" w:afterAutospacing="0" w:after="160"/>
+        <w:ind w:left="0" w:right="0" w:hanging="0"/>
         <w:jc w:val="left"/>
-      </w:pPr>
+        <w:rPr/>
+      </w:pPr>
+      <w:r>
+        <w:rPr/>
+      </w:r>
     </w:p>
     <w:p>
       <w:pPr>
         <w:pStyle w:val="ListParagraph"/>
         <w:numPr>
           <w:ilvl w:val="0"/>
-          <w:numId w:val="3"/>
+          <w:numId w:val="2"/>
         </w:numPr>
         <w:rPr/>
       </w:pPr>
       <w:r>
         <w:rPr/>
-        <w:t xml:space="preserve">Créer le début du jeu 2D – le menu ainsi que la carte de départ </w:t>
+        <w:t xml:space="preserve">Créer le menu d’accueil du jeu 2D </w:t>
       </w:r>
     </w:p>
     <w:p>
@@ -319,13 +257,13 @@
         <w:pStyle w:val="ListParagraph"/>
         <w:numPr>
           <w:ilvl w:val="0"/>
-          <w:numId w:val="3"/>
+          <w:numId w:val="2"/>
         </w:numPr>
         <w:rPr/>
       </w:pPr>
       <w:r>
         <w:rPr/>
-        <w:t>Réaliser les différentes scènes</w:t>
+        <w:t>Concevoir les différentes classes personnages</w:t>
       </w:r>
     </w:p>
     <w:p>
@@ -333,13 +271,13 @@
         <w:pStyle w:val="ListParagraph"/>
         <w:numPr>
           <w:ilvl w:val="0"/>
-          <w:numId w:val="3"/>
+          <w:numId w:val="2"/>
         </w:numPr>
         <w:rPr/>
       </w:pPr>
       <w:r>
         <w:rPr/>
-        <w:t>Réaliser la première quête</w:t>
+        <w:t>Créer le menu principal du jeu</w:t>
       </w:r>
     </w:p>
     <w:p>
@@ -347,13 +285,13 @@
         <w:pStyle w:val="ListParagraph"/>
         <w:numPr>
           <w:ilvl w:val="0"/>
-          <w:numId w:val="3"/>
+          <w:numId w:val="2"/>
         </w:numPr>
         <w:rPr/>
       </w:pPr>
       <w:r>
         <w:rPr/>
-        <w:t>Réaliser la seconde quête</w:t>
+        <w:t>Réaliser les différentes scènes</w:t>
       </w:r>
     </w:p>
     <w:p>
@@ -361,19 +299,37 @@
         <w:pStyle w:val="ListParagraph"/>
         <w:numPr>
           <w:ilvl w:val="0"/>
-          <w:numId w:val="3"/>
+          <w:numId w:val="2"/>
         </w:numPr>
         <w:rPr/>
       </w:pPr>
       <w:r>
         <w:rPr/>
-        <w:t>Réaliser la troisième quête</w:t>
+        <w:t>Réaliser la première quête</w:t>
+      </w:r>
+    </w:p>
+    <w:p>
+      <w:pPr>
+        <w:pStyle w:val="ListParagraph"/>
+        <w:numPr>
+          <w:ilvl w:val="0"/>
+          <w:numId w:val="2"/>
+        </w:numPr>
+        <w:rPr/>
+      </w:pPr>
+      <w:r>
+        <w:rPr/>
+        <w:t>Réaliser la seconde quête</w:t>
       </w:r>
     </w:p>
     <w:p>
       <w:pPr>
         <w:pStyle w:val="Normal"/>
-      </w:pPr>
+        <w:rPr/>
+      </w:pPr>
+      <w:r>
+        <w:rPr/>
+      </w:r>
     </w:p>
     <w:p>
       <w:pPr>
@@ -394,504 +350,416 @@
     <w:p>
       <w:pPr>
         <w:pStyle w:val="Normal"/>
-      </w:pPr>
-    </w:p>
-    <w:p>
-      <w:pPr>
-        <w:pStyle w:val="Normal"/>
-      </w:pPr>
-      <w:r>
-        <w:rPr/>
-        <w:t xml:space="preserve">Possibilité également de rassembler l’ensemble des instructions utiles potentielles du module </w:t>
-      </w:r>
-      <w:r>
-        <w:rPr/>
-        <w:t>Pygame</w:t>
-      </w:r>
-      <w:r>
-        <w:rPr/>
-        <w:t xml:space="preserve"> afin de faciliter la programmation et la compréhension de l’utilisation du module</w:t>
-      </w:r>
-      <w:r>
-        <w:rPr/>
-        <w:t xml:space="preserve"> ainsi que de lister le champ des possibles avec le module.</w:t>
-      </w:r>
-    </w:p>
-    <w:p>
-      <w:pPr>
-        <w:pStyle w:val="Normal"/>
-      </w:pPr>
-    </w:p>
-    <w:p>
-      <w:pPr>
-        <w:pStyle w:val="Normal"/>
-      </w:pPr>
+        <w:widowControl/>
+        <w:bidi w:val="0"/>
+        <w:spacing w:lineRule="auto" w:line="259" w:before="0" w:after="160"/>
+        <w:jc w:val="left"/>
+        <w:rPr/>
+      </w:pPr>
+      <w:r>
+        <w:rPr/>
+        <w:t>Possibilité également de rassembler l’ensemble des instructions utiles potentielles du module Pygame afin de faciliter la programmation et la compréhension de l’utilisation du module ainsi que de lister le champ des possibles avec le module.</w:t>
+      </w:r>
     </w:p>
     <w:sectPr>
-      <w:pgSz w:w="11906" w:h="16838" w:orient="portrait"/>
-      <w:pgMar w:top="1440" w:right="1440" w:bottom="1440" w:left="1440" w:header="720" w:footer="720" w:gutter="0"/>
-      <w:cols w:space="720"/>
-      <w:docGrid w:linePitch="360"/>
+      <w:type w:val="nextPage"/>
+      <w:pgSz w:w="11906" w:h="16838"/>
+      <w:pgMar w:left="1440" w:right="1440" w:header="0" w:top="1440" w:footer="0" w:bottom="1440" w:gutter="0"/>
+      <w:pgNumType w:fmt="decimal"/>
+      <w:formProt w:val="false"/>
+      <w:textDirection w:val="lrTb"/>
+      <w:docGrid w:type="default" w:linePitch="360" w:charSpace="4096"/>
     </w:sectPr>
   </w:body>
 </w:document>
 </file>
 
-<file path=word/intelligence2.xml><?xml version="1.0" encoding="utf-8"?>
-<int2:intelligence xmlns:int2="http://schemas.microsoft.com/office/intelligence/2020/intelligence">
-  <int2:observations>
-    <int2:textHash int2:hashCode="N/534C6bUVzGXs" int2:id="xk8Y9r4T">
-      <int2:state int2:type="AugLoop_Text_Critique" int2:value="Rejected"/>
-    </int2:textHash>
-  </int2:observations>
-  <int2:intelligenceSettings/>
-</int2:intelligence>
-</file>
-
 <file path=word/numbering.xml><?xml version="1.0" encoding="utf-8"?>
-<w:numbering xmlns:w="http://schemas.openxmlformats.org/wordprocessingml/2006/main">
-  <w:abstractNum xmlns:w="http://schemas.openxmlformats.org/wordprocessingml/2006/main" w:abstractNumId="4">
-    <w:nsid w:val="7df7a297"/>
-    <w:multiLevelType xmlns:w="http://schemas.openxmlformats.org/wordprocessingml/2006/main" w:val="hybridMultilevel"/>
-    <w:lvl xmlns:w="http://schemas.openxmlformats.org/wordprocessingml/2006/main" w:ilvl="0">
+<w:numbering xmlns:w="http://schemas.openxmlformats.org/wordprocessingml/2006/main" xmlns:o="urn:schemas-microsoft-com:office:office" xmlns:r="http://schemas.openxmlformats.org/officeDocument/2006/relationships" xmlns:v="urn:schemas-microsoft-com:vml" xmlns:mc="http://schemas.openxmlformats.org/markup-compatibility/2006" xmlns:w14="http://schemas.microsoft.com/office/word/2010/wordml" mc:Ignorable="w14">
+  <w:abstractNum w:abstractNumId="1">
+    <w:lvl w:ilvl="0">
       <w:start w:val="1"/>
       <w:numFmt w:val="bullet"/>
       <w:lvlText w:val=""/>
       <w:lvlJc w:val="left"/>
       <w:pPr>
+        <w:tabs>
+          <w:tab w:val="num" w:pos="0"/>
+        </w:tabs>
         <w:ind w:left="720" w:hanging="360"/>
       </w:pPr>
       <w:rPr>
-        <w:rFonts w:hint="default" w:ascii="Wingdings" w:hAnsi="Wingdings"/>
+        <w:rFonts w:ascii="Wingdings" w:hAnsi="Wingdings" w:cs="Wingdings" w:hint="default"/>
       </w:rPr>
     </w:lvl>
-    <w:lvl xmlns:w="http://schemas.openxmlformats.org/wordprocessingml/2006/main" w:ilvl="1">
+    <w:lvl w:ilvl="1">
       <w:start w:val="1"/>
       <w:numFmt w:val="bullet"/>
       <w:lvlText w:val="o"/>
       <w:lvlJc w:val="left"/>
       <w:pPr>
+        <w:tabs>
+          <w:tab w:val="num" w:pos="0"/>
+        </w:tabs>
         <w:ind w:left="1440" w:hanging="360"/>
       </w:pPr>
       <w:rPr>
-        <w:rFonts w:hint="default" w:ascii="Courier New" w:hAnsi="Courier New"/>
+        <w:rFonts w:ascii="Courier New" w:hAnsi="Courier New" w:cs="Courier New" w:hint="default"/>
       </w:rPr>
     </w:lvl>
-    <w:lvl xmlns:w="http://schemas.openxmlformats.org/wordprocessingml/2006/main" w:ilvl="2">
+    <w:lvl w:ilvl="2">
       <w:start w:val="1"/>
       <w:numFmt w:val="bullet"/>
       <w:lvlText w:val=""/>
       <w:lvlJc w:val="left"/>
       <w:pPr>
+        <w:tabs>
+          <w:tab w:val="num" w:pos="0"/>
+        </w:tabs>
         <w:ind w:left="2160" w:hanging="360"/>
       </w:pPr>
       <w:rPr>
-        <w:rFonts w:hint="default" w:ascii="Wingdings" w:hAnsi="Wingdings"/>
+        <w:rFonts w:ascii="Wingdings" w:hAnsi="Wingdings" w:cs="Wingdings" w:hint="default"/>
       </w:rPr>
     </w:lvl>
-    <w:lvl xmlns:w="http://schemas.openxmlformats.org/wordprocessingml/2006/main" w:ilvl="3">
+    <w:lvl w:ilvl="3">
       <w:start w:val="1"/>
       <w:numFmt w:val="bullet"/>
       <w:lvlText w:val=""/>
       <w:lvlJc w:val="left"/>
       <w:pPr>
+        <w:tabs>
+          <w:tab w:val="num" w:pos="0"/>
+        </w:tabs>
         <w:ind w:left="2880" w:hanging="360"/>
       </w:pPr>
       <w:rPr>
-        <w:rFonts w:hint="default" w:ascii="Symbol" w:hAnsi="Symbol"/>
+        <w:rFonts w:ascii="Symbol" w:hAnsi="Symbol" w:cs="Symbol" w:hint="default"/>
       </w:rPr>
     </w:lvl>
-    <w:lvl xmlns:w="http://schemas.openxmlformats.org/wordprocessingml/2006/main" w:ilvl="4">
+    <w:lvl w:ilvl="4">
       <w:start w:val="1"/>
       <w:numFmt w:val="bullet"/>
       <w:lvlText w:val="o"/>
       <w:lvlJc w:val="left"/>
       <w:pPr>
+        <w:tabs>
+          <w:tab w:val="num" w:pos="0"/>
+        </w:tabs>
         <w:ind w:left="3600" w:hanging="360"/>
       </w:pPr>
       <w:rPr>
-        <w:rFonts w:hint="default" w:ascii="Courier New" w:hAnsi="Courier New"/>
+        <w:rFonts w:ascii="Courier New" w:hAnsi="Courier New" w:cs="Courier New" w:hint="default"/>
       </w:rPr>
     </w:lvl>
-    <w:lvl xmlns:w="http://schemas.openxmlformats.org/wordprocessingml/2006/main" w:ilvl="5">
+    <w:lvl w:ilvl="5">
       <w:start w:val="1"/>
       <w:numFmt w:val="bullet"/>
       <w:lvlText w:val=""/>
       <w:lvlJc w:val="left"/>
       <w:pPr>
+        <w:tabs>
+          <w:tab w:val="num" w:pos="0"/>
+        </w:tabs>
         <w:ind w:left="4320" w:hanging="360"/>
       </w:pPr>
       <w:rPr>
-        <w:rFonts w:hint="default" w:ascii="Wingdings" w:hAnsi="Wingdings"/>
+        <w:rFonts w:ascii="Wingdings" w:hAnsi="Wingdings" w:cs="Wingdings" w:hint="default"/>
       </w:rPr>
     </w:lvl>
-    <w:lvl xmlns:w="http://schemas.openxmlformats.org/wordprocessingml/2006/main" w:ilvl="6">
+    <w:lvl w:ilvl="6">
       <w:start w:val="1"/>
       <w:numFmt w:val="bullet"/>
       <w:lvlText w:val=""/>
       <w:lvlJc w:val="left"/>
       <w:pPr>
+        <w:tabs>
+          <w:tab w:val="num" w:pos="0"/>
+        </w:tabs>
         <w:ind w:left="5040" w:hanging="360"/>
       </w:pPr>
       <w:rPr>
-        <w:rFonts w:hint="default" w:ascii="Symbol" w:hAnsi="Symbol"/>
+        <w:rFonts w:ascii="Symbol" w:hAnsi="Symbol" w:cs="Symbol" w:hint="default"/>
       </w:rPr>
     </w:lvl>
-    <w:lvl xmlns:w="http://schemas.openxmlformats.org/wordprocessingml/2006/main" w:ilvl="7">
+    <w:lvl w:ilvl="7">
       <w:start w:val="1"/>
       <w:numFmt w:val="bullet"/>
       <w:lvlText w:val="o"/>
       <w:lvlJc w:val="left"/>
       <w:pPr>
+        <w:tabs>
+          <w:tab w:val="num" w:pos="0"/>
+        </w:tabs>
         <w:ind w:left="5760" w:hanging="360"/>
       </w:pPr>
       <w:rPr>
-        <w:rFonts w:hint="default" w:ascii="Courier New" w:hAnsi="Courier New"/>
+        <w:rFonts w:ascii="Courier New" w:hAnsi="Courier New" w:cs="Courier New" w:hint="default"/>
       </w:rPr>
     </w:lvl>
-    <w:lvl xmlns:w="http://schemas.openxmlformats.org/wordprocessingml/2006/main" w:ilvl="8">
+    <w:lvl w:ilvl="8">
       <w:start w:val="1"/>
       <w:numFmt w:val="bullet"/>
       <w:lvlText w:val=""/>
       <w:lvlJc w:val="left"/>
       <w:pPr>
+        <w:tabs>
+          <w:tab w:val="num" w:pos="0"/>
+        </w:tabs>
         <w:ind w:left="6480" w:hanging="360"/>
       </w:pPr>
       <w:rPr>
-        <w:rFonts w:hint="default" w:ascii="Wingdings" w:hAnsi="Wingdings"/>
+        <w:rFonts w:ascii="Wingdings" w:hAnsi="Wingdings" w:cs="Wingdings" w:hint="default"/>
       </w:rPr>
     </w:lvl>
   </w:abstractNum>
-  <w:abstractNum xmlns:w="http://schemas.openxmlformats.org/wordprocessingml/2006/main" w:abstractNumId="3">
-    <w:nsid w:val="3cbaa449"/>
-    <w:multiLevelType xmlns:w="http://schemas.openxmlformats.org/wordprocessingml/2006/main" w:val="hybridMultilevel"/>
-    <w:lvl xmlns:w="http://schemas.openxmlformats.org/wordprocessingml/2006/main" w:ilvl="0">
+  <w:abstractNum w:abstractNumId="2">
+    <w:lvl w:ilvl="0">
       <w:start w:val="1"/>
       <w:numFmt w:val="decimal"/>
       <w:lvlText w:val="%1."/>
       <w:lvlJc w:val="left"/>
       <w:pPr>
+        <w:tabs>
+          <w:tab w:val="num" w:pos="0"/>
+        </w:tabs>
         <w:ind w:left="720" w:hanging="360"/>
       </w:pPr>
     </w:lvl>
-    <w:lvl xmlns:w="http://schemas.openxmlformats.org/wordprocessingml/2006/main" w:ilvl="1">
+    <w:lvl w:ilvl="1">
       <w:start w:val="1"/>
       <w:numFmt w:val="lowerLetter"/>
       <w:lvlText w:val="%2."/>
       <w:lvlJc w:val="left"/>
       <w:pPr>
+        <w:tabs>
+          <w:tab w:val="num" w:pos="0"/>
+        </w:tabs>
         <w:ind w:left="1440" w:hanging="360"/>
       </w:pPr>
     </w:lvl>
-    <w:lvl xmlns:w="http://schemas.openxmlformats.org/wordprocessingml/2006/main" w:ilvl="2">
+    <w:lvl w:ilvl="2">
       <w:start w:val="1"/>
       <w:numFmt w:val="lowerRoman"/>
       <w:lvlText w:val="%3."/>
       <w:lvlJc w:val="right"/>
       <w:pPr>
+        <w:tabs>
+          <w:tab w:val="num" w:pos="0"/>
+        </w:tabs>
         <w:ind w:left="2160" w:hanging="180"/>
       </w:pPr>
     </w:lvl>
-    <w:lvl xmlns:w="http://schemas.openxmlformats.org/wordprocessingml/2006/main" w:ilvl="3">
+    <w:lvl w:ilvl="3">
       <w:start w:val="1"/>
       <w:numFmt w:val="decimal"/>
       <w:lvlText w:val="%4."/>
       <w:lvlJc w:val="left"/>
       <w:pPr>
+        <w:tabs>
+          <w:tab w:val="num" w:pos="0"/>
+        </w:tabs>
         <w:ind w:left="2880" w:hanging="360"/>
       </w:pPr>
     </w:lvl>
-    <w:lvl xmlns:w="http://schemas.openxmlformats.org/wordprocessingml/2006/main" w:ilvl="4">
+    <w:lvl w:ilvl="4">
       <w:start w:val="1"/>
       <w:numFmt w:val="lowerLetter"/>
       <w:lvlText w:val="%5."/>
       <w:lvlJc w:val="left"/>
       <w:pPr>
+        <w:tabs>
+          <w:tab w:val="num" w:pos="0"/>
+        </w:tabs>
         <w:ind w:left="3600" w:hanging="360"/>
       </w:pPr>
     </w:lvl>
-    <w:lvl xmlns:w="http://schemas.openxmlformats.org/wordprocessingml/2006/main" w:ilvl="5">
+    <w:lvl w:ilvl="5">
       <w:start w:val="1"/>
       <w:numFmt w:val="lowerRoman"/>
       <w:lvlText w:val="%6."/>
       <w:lvlJc w:val="right"/>
       <w:pPr>
+        <w:tabs>
+          <w:tab w:val="num" w:pos="0"/>
+        </w:tabs>
         <w:ind w:left="4320" w:hanging="180"/>
       </w:pPr>
     </w:lvl>
-    <w:lvl xmlns:w="http://schemas.openxmlformats.org/wordprocessingml/2006/main" w:ilvl="6">
+    <w:lvl w:ilvl="6">
       <w:start w:val="1"/>
       <w:numFmt w:val="decimal"/>
       <w:lvlText w:val="%7."/>
       <w:lvlJc w:val="left"/>
       <w:pPr>
+        <w:tabs>
+          <w:tab w:val="num" w:pos="0"/>
+        </w:tabs>
         <w:ind w:left="5040" w:hanging="360"/>
       </w:pPr>
     </w:lvl>
-    <w:lvl xmlns:w="http://schemas.openxmlformats.org/wordprocessingml/2006/main" w:ilvl="7">
+    <w:lvl w:ilvl="7">
       <w:start w:val="1"/>
       <w:numFmt w:val="lowerLetter"/>
       <w:lvlText w:val="%8."/>
       <w:lvlJc w:val="left"/>
       <w:pPr>
+        <w:tabs>
+          <w:tab w:val="num" w:pos="0"/>
+        </w:tabs>
         <w:ind w:left="5760" w:hanging="360"/>
       </w:pPr>
     </w:lvl>
-    <w:lvl xmlns:w="http://schemas.openxmlformats.org/wordprocessingml/2006/main" w:ilvl="8">
+    <w:lvl w:ilvl="8">
       <w:start w:val="1"/>
       <w:numFmt w:val="lowerRoman"/>
       <w:lvlText w:val="%9."/>
       <w:lvlJc w:val="right"/>
       <w:pPr>
+        <w:tabs>
+          <w:tab w:val="num" w:pos="0"/>
+        </w:tabs>
         <w:ind w:left="6480" w:hanging="180"/>
       </w:pPr>
     </w:lvl>
   </w:abstractNum>
-  <w:abstractNum xmlns:w="http://schemas.openxmlformats.org/wordprocessingml/2006/main" w:abstractNumId="2">
-    <w:nsid w:val="28ad1146"/>
-    <w:multiLevelType xmlns:w="http://schemas.openxmlformats.org/wordprocessingml/2006/main" w:val="hybridMultilevel"/>
-    <w:lvl xmlns:w="http://schemas.openxmlformats.org/wordprocessingml/2006/main" w:ilvl="0">
-      <w:start w:val="1"/>
-      <w:numFmt w:val="bullet"/>
-      <w:lvlText w:val=""/>
-      <w:lvlJc w:val="left"/>
-      <w:pPr>
-        <w:ind w:left="720" w:hanging="360"/>
-      </w:pPr>
-      <w:rPr>
-        <w:rFonts w:hint="default" w:ascii="Wingdings" w:hAnsi="Wingdings"/>
-      </w:rPr>
-    </w:lvl>
-    <w:lvl xmlns:w="http://schemas.openxmlformats.org/wordprocessingml/2006/main" w:ilvl="1">
-      <w:start w:val="1"/>
-      <w:numFmt w:val="bullet"/>
-      <w:lvlText w:val="o"/>
-      <w:lvlJc w:val="left"/>
-      <w:pPr>
-        <w:ind w:left="1440" w:hanging="360"/>
-      </w:pPr>
-      <w:rPr>
-        <w:rFonts w:hint="default" w:ascii="Courier New" w:hAnsi="Courier New"/>
-      </w:rPr>
-    </w:lvl>
-    <w:lvl xmlns:w="http://schemas.openxmlformats.org/wordprocessingml/2006/main" w:ilvl="2">
-      <w:start w:val="1"/>
-      <w:numFmt w:val="bullet"/>
-      <w:lvlText w:val=""/>
-      <w:lvlJc w:val="left"/>
-      <w:pPr>
-        <w:ind w:left="2160" w:hanging="360"/>
-      </w:pPr>
-      <w:rPr>
-        <w:rFonts w:hint="default" w:ascii="Wingdings" w:hAnsi="Wingdings"/>
-      </w:rPr>
-    </w:lvl>
-    <w:lvl xmlns:w="http://schemas.openxmlformats.org/wordprocessingml/2006/main" w:ilvl="3">
-      <w:start w:val="1"/>
-      <w:numFmt w:val="bullet"/>
-      <w:lvlText w:val=""/>
-      <w:lvlJc w:val="left"/>
-      <w:pPr>
-        <w:ind w:left="2880" w:hanging="360"/>
-      </w:pPr>
-      <w:rPr>
-        <w:rFonts w:hint="default" w:ascii="Symbol" w:hAnsi="Symbol"/>
-      </w:rPr>
-    </w:lvl>
-    <w:lvl xmlns:w="http://schemas.openxmlformats.org/wordprocessingml/2006/main" w:ilvl="4">
-      <w:start w:val="1"/>
-      <w:numFmt w:val="bullet"/>
-      <w:lvlText w:val="o"/>
-      <w:lvlJc w:val="left"/>
-      <w:pPr>
-        <w:ind w:left="3600" w:hanging="360"/>
-      </w:pPr>
-      <w:rPr>
-        <w:rFonts w:hint="default" w:ascii="Courier New" w:hAnsi="Courier New"/>
-      </w:rPr>
-    </w:lvl>
-    <w:lvl xmlns:w="http://schemas.openxmlformats.org/wordprocessingml/2006/main" w:ilvl="5">
-      <w:start w:val="1"/>
-      <w:numFmt w:val="bullet"/>
-      <w:lvlText w:val=""/>
-      <w:lvlJc w:val="left"/>
-      <w:pPr>
-        <w:ind w:left="4320" w:hanging="360"/>
-      </w:pPr>
-      <w:rPr>
-        <w:rFonts w:hint="default" w:ascii="Wingdings" w:hAnsi="Wingdings"/>
-      </w:rPr>
-    </w:lvl>
-    <w:lvl xmlns:w="http://schemas.openxmlformats.org/wordprocessingml/2006/main" w:ilvl="6">
-      <w:start w:val="1"/>
-      <w:numFmt w:val="bullet"/>
-      <w:lvlText w:val=""/>
-      <w:lvlJc w:val="left"/>
-      <w:pPr>
-        <w:ind w:left="5040" w:hanging="360"/>
-      </w:pPr>
-      <w:rPr>
-        <w:rFonts w:hint="default" w:ascii="Symbol" w:hAnsi="Symbol"/>
-      </w:rPr>
-    </w:lvl>
-    <w:lvl xmlns:w="http://schemas.openxmlformats.org/wordprocessingml/2006/main" w:ilvl="7">
-      <w:start w:val="1"/>
-      <w:numFmt w:val="bullet"/>
-      <w:lvlText w:val="o"/>
-      <w:lvlJc w:val="left"/>
-      <w:pPr>
-        <w:ind w:left="5760" w:hanging="360"/>
-      </w:pPr>
-      <w:rPr>
-        <w:rFonts w:hint="default" w:ascii="Courier New" w:hAnsi="Courier New"/>
-      </w:rPr>
-    </w:lvl>
-    <w:lvl xmlns:w="http://schemas.openxmlformats.org/wordprocessingml/2006/main" w:ilvl="8">
-      <w:start w:val="1"/>
-      <w:numFmt w:val="bullet"/>
-      <w:lvlText w:val=""/>
-      <w:lvlJc w:val="left"/>
-      <w:pPr>
-        <w:ind w:left="6480" w:hanging="360"/>
-      </w:pPr>
-      <w:rPr>
-        <w:rFonts w:hint="default" w:ascii="Wingdings" w:hAnsi="Wingdings"/>
-      </w:rPr>
+  <w:abstractNum w:abstractNumId="3">
+    <w:lvl w:ilvl="0">
+      <w:start w:val="1"/>
+      <w:numFmt w:val="none"/>
+      <w:suff w:val="nothing"/>
+      <w:lvlText w:val=""/>
+      <w:lvlJc w:val="left"/>
+      <w:pPr>
+        <w:tabs>
+          <w:tab w:val="num" w:pos="0"/>
+        </w:tabs>
+        <w:ind w:left="0" w:hanging="0"/>
+      </w:pPr>
+    </w:lvl>
+    <w:lvl w:ilvl="1">
+      <w:start w:val="1"/>
+      <w:numFmt w:val="none"/>
+      <w:suff w:val="nothing"/>
+      <w:lvlText w:val=""/>
+      <w:lvlJc w:val="left"/>
+      <w:pPr>
+        <w:tabs>
+          <w:tab w:val="num" w:pos="0"/>
+        </w:tabs>
+        <w:ind w:left="0" w:hanging="0"/>
+      </w:pPr>
+    </w:lvl>
+    <w:lvl w:ilvl="2">
+      <w:start w:val="1"/>
+      <w:numFmt w:val="none"/>
+      <w:suff w:val="nothing"/>
+      <w:lvlText w:val=""/>
+      <w:lvlJc w:val="left"/>
+      <w:pPr>
+        <w:tabs>
+          <w:tab w:val="num" w:pos="0"/>
+        </w:tabs>
+        <w:ind w:left="0" w:hanging="0"/>
+      </w:pPr>
+    </w:lvl>
+    <w:lvl w:ilvl="3">
+      <w:start w:val="1"/>
+      <w:numFmt w:val="none"/>
+      <w:suff w:val="nothing"/>
+      <w:lvlText w:val=""/>
+      <w:lvlJc w:val="left"/>
+      <w:pPr>
+        <w:tabs>
+          <w:tab w:val="num" w:pos="0"/>
+        </w:tabs>
+        <w:ind w:left="0" w:hanging="0"/>
+      </w:pPr>
+    </w:lvl>
+    <w:lvl w:ilvl="4">
+      <w:start w:val="1"/>
+      <w:numFmt w:val="none"/>
+      <w:suff w:val="nothing"/>
+      <w:lvlText w:val=""/>
+      <w:lvlJc w:val="left"/>
+      <w:pPr>
+        <w:tabs>
+          <w:tab w:val="num" w:pos="0"/>
+        </w:tabs>
+        <w:ind w:left="0" w:hanging="0"/>
+      </w:pPr>
+    </w:lvl>
+    <w:lvl w:ilvl="5">
+      <w:start w:val="1"/>
+      <w:numFmt w:val="none"/>
+      <w:suff w:val="nothing"/>
+      <w:lvlText w:val=""/>
+      <w:lvlJc w:val="left"/>
+      <w:pPr>
+        <w:tabs>
+          <w:tab w:val="num" w:pos="0"/>
+        </w:tabs>
+        <w:ind w:left="0" w:hanging="0"/>
+      </w:pPr>
+    </w:lvl>
+    <w:lvl w:ilvl="6">
+      <w:start w:val="1"/>
+      <w:numFmt w:val="none"/>
+      <w:suff w:val="nothing"/>
+      <w:lvlText w:val=""/>
+      <w:lvlJc w:val="left"/>
+      <w:pPr>
+        <w:tabs>
+          <w:tab w:val="num" w:pos="0"/>
+        </w:tabs>
+        <w:ind w:left="0" w:hanging="0"/>
+      </w:pPr>
+    </w:lvl>
+    <w:lvl w:ilvl="7">
+      <w:start w:val="1"/>
+      <w:numFmt w:val="none"/>
+      <w:suff w:val="nothing"/>
+      <w:lvlText w:val=""/>
+      <w:lvlJc w:val="left"/>
+      <w:pPr>
+        <w:tabs>
+          <w:tab w:val="num" w:pos="0"/>
+        </w:tabs>
+        <w:ind w:left="0" w:hanging="0"/>
+      </w:pPr>
+    </w:lvl>
+    <w:lvl w:ilvl="8">
+      <w:start w:val="1"/>
+      <w:numFmt w:val="none"/>
+      <w:suff w:val="nothing"/>
+      <w:lvlText w:val=""/>
+      <w:lvlJc w:val="left"/>
+      <w:pPr>
+        <w:tabs>
+          <w:tab w:val="num" w:pos="0"/>
+        </w:tabs>
+        <w:ind w:left="0" w:hanging="0"/>
+      </w:pPr>
     </w:lvl>
   </w:abstractNum>
-  <w:abstractNum xmlns:w="http://schemas.openxmlformats.org/wordprocessingml/2006/main" w:abstractNumId="1">
-    <w:nsid w:val="6faaaf9"/>
-    <w:multiLevelType xmlns:w="http://schemas.openxmlformats.org/wordprocessingml/2006/main" w:val="hybridMultilevel"/>
-    <w:lvl xmlns:w="http://schemas.openxmlformats.org/wordprocessingml/2006/main" w:ilvl="0">
-      <w:start w:val="1"/>
-      <w:numFmt w:val="bullet"/>
-      <w:lvlText w:val=""/>
-      <w:lvlJc w:val="left"/>
-      <w:pPr>
-        <w:ind w:left="720" w:hanging="360"/>
-      </w:pPr>
-      <w:rPr>
-        <w:rFonts w:hint="default" w:ascii="Wingdings" w:hAnsi="Wingdings"/>
-      </w:rPr>
-    </w:lvl>
-    <w:lvl xmlns:w="http://schemas.openxmlformats.org/wordprocessingml/2006/main" w:ilvl="1">
-      <w:start w:val="1"/>
-      <w:numFmt w:val="bullet"/>
-      <w:lvlText w:val="o"/>
-      <w:lvlJc w:val="left"/>
-      <w:pPr>
-        <w:ind w:left="1440" w:hanging="360"/>
-      </w:pPr>
-      <w:rPr>
-        <w:rFonts w:hint="default" w:ascii="Courier New" w:hAnsi="Courier New"/>
-      </w:rPr>
-    </w:lvl>
-    <w:lvl xmlns:w="http://schemas.openxmlformats.org/wordprocessingml/2006/main" w:ilvl="2">
-      <w:start w:val="1"/>
-      <w:numFmt w:val="bullet"/>
-      <w:lvlText w:val=""/>
-      <w:lvlJc w:val="left"/>
-      <w:pPr>
-        <w:ind w:left="2160" w:hanging="360"/>
-      </w:pPr>
-      <w:rPr>
-        <w:rFonts w:hint="default" w:ascii="Wingdings" w:hAnsi="Wingdings"/>
-      </w:rPr>
-    </w:lvl>
-    <w:lvl xmlns:w="http://schemas.openxmlformats.org/wordprocessingml/2006/main" w:ilvl="3">
-      <w:start w:val="1"/>
-      <w:numFmt w:val="bullet"/>
-      <w:lvlText w:val=""/>
-      <w:lvlJc w:val="left"/>
-      <w:pPr>
-        <w:ind w:left="2880" w:hanging="360"/>
-      </w:pPr>
-      <w:rPr>
-        <w:rFonts w:hint="default" w:ascii="Symbol" w:hAnsi="Symbol"/>
-      </w:rPr>
-    </w:lvl>
-    <w:lvl xmlns:w="http://schemas.openxmlformats.org/wordprocessingml/2006/main" w:ilvl="4">
-      <w:start w:val="1"/>
-      <w:numFmt w:val="bullet"/>
-      <w:lvlText w:val="o"/>
-      <w:lvlJc w:val="left"/>
-      <w:pPr>
-        <w:ind w:left="3600" w:hanging="360"/>
-      </w:pPr>
-      <w:rPr>
-        <w:rFonts w:hint="default" w:ascii="Courier New" w:hAnsi="Courier New"/>
-      </w:rPr>
-    </w:lvl>
-    <w:lvl xmlns:w="http://schemas.openxmlformats.org/wordprocessingml/2006/main" w:ilvl="5">
-      <w:start w:val="1"/>
-      <w:numFmt w:val="bullet"/>
-      <w:lvlText w:val=""/>
-      <w:lvlJc w:val="left"/>
-      <w:pPr>
-        <w:ind w:left="4320" w:hanging="360"/>
-      </w:pPr>
-      <w:rPr>
-        <w:rFonts w:hint="default" w:ascii="Wingdings" w:hAnsi="Wingdings"/>
-      </w:rPr>
-    </w:lvl>
-    <w:lvl xmlns:w="http://schemas.openxmlformats.org/wordprocessingml/2006/main" w:ilvl="6">
-      <w:start w:val="1"/>
-      <w:numFmt w:val="bullet"/>
-      <w:lvlText w:val=""/>
-      <w:lvlJc w:val="left"/>
-      <w:pPr>
-        <w:ind w:left="5040" w:hanging="360"/>
-      </w:pPr>
-      <w:rPr>
-        <w:rFonts w:hint="default" w:ascii="Symbol" w:hAnsi="Symbol"/>
-      </w:rPr>
-    </w:lvl>
-    <w:lvl xmlns:w="http://schemas.openxmlformats.org/wordprocessingml/2006/main" w:ilvl="7">
-      <w:start w:val="1"/>
-      <w:numFmt w:val="bullet"/>
-      <w:lvlText w:val="o"/>
-      <w:lvlJc w:val="left"/>
-      <w:pPr>
-        <w:ind w:left="5760" w:hanging="360"/>
-      </w:pPr>
-      <w:rPr>
-        <w:rFonts w:hint="default" w:ascii="Courier New" w:hAnsi="Courier New"/>
-      </w:rPr>
-    </w:lvl>
-    <w:lvl xmlns:w="http://schemas.openxmlformats.org/wordprocessingml/2006/main" w:ilvl="8">
-      <w:start w:val="1"/>
-      <w:numFmt w:val="bullet"/>
-      <w:lvlText w:val=""/>
-      <w:lvlJc w:val="left"/>
-      <w:pPr>
-        <w:ind w:left="6480" w:hanging="360"/>
-      </w:pPr>
-      <w:rPr>
-        <w:rFonts w:hint="default" w:ascii="Wingdings" w:hAnsi="Wingdings"/>
-      </w:rPr>
-    </w:lvl>
-  </w:abstractNum>
-  <w:num w:numId="4">
-    <w:abstractNumId w:val="4"/>
-  </w:num>
-  <w:num w:numId="3">
-    <w:abstractNumId w:val="3"/>
+  <w:num w:numId="1">
+    <w:abstractNumId w:val="1"/>
   </w:num>
   <w:num w:numId="2">
     <w:abstractNumId w:val="2"/>
   </w:num>
-  <w:num w:numId="1">
-    <w:abstractNumId w:val="1"/>
+  <w:num w:numId="3">
+    <w:abstractNumId w:val="3"/>
   </w:num>
 </w:numbering>
 </file>
 
 <file path=word/styles.xml><?xml version="1.0" encoding="utf-8"?>
-<w:styles xmlns:wp14="http://schemas.microsoft.com/office/word/2010/wordprocessingDrawing" xmlns:mc="http://schemas.openxmlformats.org/markup-compatibility/2006" xmlns:r="http://schemas.openxmlformats.org/officeDocument/2006/relationships" xmlns:w="http://schemas.openxmlformats.org/wordprocessingml/2006/main" xmlns:w14="http://schemas.microsoft.com/office/word/2010/wordml" xmlns:w15="http://schemas.microsoft.com/office/word/2012/wordml" mc:Ignorable="w14 w15 wp14">
+<w:styles xmlns:w="http://schemas.openxmlformats.org/wordprocessingml/2006/main" xmlns:w14="http://schemas.microsoft.com/office/word/2010/wordml" xmlns:mc="http://schemas.openxmlformats.org/markup-compatibility/2006" mc:Ignorable="w14">
   <w:docDefaults>
     <w:rPrDefault>
       <w:rPr>
-        <w:rFonts w:asciiTheme="minorHAnsi" w:hAnsiTheme="minorHAnsi" w:eastAsiaTheme="minorHAnsi" w:cstheme="minorBidi"/>
+        <w:rFonts w:ascii="Calibri" w:hAnsi="Calibri" w:eastAsia="Calibri" w:cs="" w:asciiTheme="minorHAnsi" w:cstheme="minorBidi" w:eastAsiaTheme="minorHAnsi" w:hAnsiTheme="minorHAnsi"/>
         <w:sz w:val="22"/>
         <w:szCs w:val="22"/>
         <w:lang w:val="fr-FR" w:eastAsia="en-US" w:bidi="ar-SA"/>
@@ -899,7 +767,7 @@
     </w:rPrDefault>
     <w:pPrDefault>
       <w:pPr>
-        <w:spacing w:after="160" w:line="259" w:lineRule="auto"/>
+        <w:suppressAutoHyphens w:val="true"/>
       </w:pPr>
     </w:pPrDefault>
   </w:docDefaults>
@@ -1279,20 +1147,112 @@
   <w:style w:type="paragraph" w:styleId="Normal" w:default="1">
     <w:name w:val="Normal"/>
     <w:qFormat/>
+    <w:pPr>
+      <w:widowControl/>
+      <w:bidi w:val="0"/>
+      <w:spacing w:lineRule="auto" w:line="259" w:before="0" w:after="160"/>
+      <w:jc w:val="left"/>
+    </w:pPr>
+    <w:rPr>
+      <w:rFonts w:ascii="Calibri" w:hAnsi="Calibri" w:eastAsia="Calibri" w:cs="" w:asciiTheme="minorHAnsi" w:cstheme="minorBidi" w:eastAsiaTheme="minorHAnsi" w:hAnsiTheme="minorHAnsi"/>
+      <w:color w:val="auto"/>
+      <w:kern w:val="0"/>
+      <w:sz w:val="22"/>
+      <w:szCs w:val="22"/>
+      <w:lang w:val="fr-FR" w:eastAsia="en-US" w:bidi="ar-SA"/>
+    </w:rPr>
   </w:style>
   <w:style w:type="character" w:styleId="DefaultParagraphFont" w:default="1">
     <w:name w:val="Default Paragraph Font"/>
     <w:uiPriority w:val="1"/>
     <w:semiHidden/>
     <w:unhideWhenUsed/>
+    <w:qFormat/>
+    <w:rPr/>
   </w:style>
-  <w:style w:type="table" w:styleId="TableNormal" w:default="1">
+  <w:style w:type="paragraph" w:styleId="Titre">
+    <w:name w:val="Titre"/>
+    <w:basedOn w:val="Normal"/>
+    <w:next w:val="Corpsdetexte"/>
+    <w:qFormat/>
+    <w:pPr>
+      <w:keepNext w:val="true"/>
+      <w:spacing w:before="240" w:after="120"/>
+    </w:pPr>
+    <w:rPr>
+      <w:rFonts w:ascii="Liberation Sans" w:hAnsi="Liberation Sans" w:eastAsia="Microsoft YaHei" w:cs="Lucida Sans"/>
+      <w:sz w:val="28"/>
+      <w:szCs w:val="28"/>
+    </w:rPr>
+  </w:style>
+  <w:style w:type="paragraph" w:styleId="Corpsdetexte">
+    <w:name w:val="Body Text"/>
+    <w:basedOn w:val="Normal"/>
+    <w:pPr>
+      <w:spacing w:lineRule="auto" w:line="276" w:before="0" w:after="140"/>
+    </w:pPr>
+    <w:rPr/>
+  </w:style>
+  <w:style w:type="paragraph" w:styleId="Liste">
+    <w:name w:val="List"/>
+    <w:basedOn w:val="Corpsdetexte"/>
+    <w:pPr/>
+    <w:rPr>
+      <w:rFonts w:cs="Lucida Sans"/>
+    </w:rPr>
+  </w:style>
+  <w:style w:type="paragraph" w:styleId="Lgende">
+    <w:name w:val="Caption"/>
+    <w:basedOn w:val="Normal"/>
+    <w:qFormat/>
+    <w:pPr>
+      <w:suppressLineNumbers/>
+      <w:spacing w:before="120" w:after="120"/>
+    </w:pPr>
+    <w:rPr>
+      <w:rFonts w:cs="Lucida Sans"/>
+      <w:i/>
+      <w:iCs/>
+      <w:sz w:val="24"/>
+      <w:szCs w:val="24"/>
+    </w:rPr>
+  </w:style>
+  <w:style w:type="paragraph" w:styleId="Index">
+    <w:name w:val="Index"/>
+    <w:basedOn w:val="Normal"/>
+    <w:qFormat/>
+    <w:pPr>
+      <w:suppressLineNumbers/>
+    </w:pPr>
+    <w:rPr>
+      <w:rFonts w:cs="Lucida Sans"/>
+    </w:rPr>
+  </w:style>
+  <w:style w:type="paragraph" w:styleId="ListParagraph">
+    <w:name w:val="List Paragraph"/>
+    <w:basedOn w:val="Normal"/>
+    <w:uiPriority w:val="34"/>
+    <w:qFormat/>
+    <w:pPr>
+      <w:spacing w:before="0" w:after="160"/>
+      <w:ind w:left="720" w:hanging="0"/>
+      <w:contextualSpacing/>
+    </w:pPr>
+    <w:rPr/>
+  </w:style>
+  <w:style w:type="numbering" w:styleId="NoList" w:default="1">
+    <w:name w:val="No List"/>
+    <w:uiPriority w:val="99"/>
+    <w:semiHidden/>
+    <w:unhideWhenUsed/>
+    <w:qFormat/>
+  </w:style>
+  <w:style w:type="table" w:default="1" w:styleId="TableNormal">
     <w:name w:val="Normal Table"/>
     <w:uiPriority w:val="99"/>
     <w:semiHidden/>
     <w:unhideWhenUsed/>
     <w:tblPr>
-      <w:tblInd w:w="0" w:type="dxa"/>
       <w:tblCellMar>
         <w:top w:w="0" w:type="dxa"/>
         <w:left w:w="108" w:type="dxa"/>
@@ -1300,22 +1260,6 @@
         <w:right w:w="108" w:type="dxa"/>
       </w:tblCellMar>
     </w:tblPr>
-  </w:style>
-  <w:style w:type="numbering" w:styleId="NoList" w:default="1">
-    <w:name w:val="No List"/>
-    <w:uiPriority w:val="99"/>
-    <w:semiHidden/>
-    <w:unhideWhenUsed/>
-  </w:style>
-  <w:style xmlns:w14="http://schemas.microsoft.com/office/word/2010/wordml" xmlns:mc="http://schemas.openxmlformats.org/markup-compatibility/2006" xmlns:w="http://schemas.openxmlformats.org/wordprocessingml/2006/main" w:type="paragraph" w:styleId="ListParagraph" mc:Ignorable="w14">
-    <w:name xmlns:w="http://schemas.openxmlformats.org/wordprocessingml/2006/main" w:val="List Paragraph"/>
-    <w:basedOn xmlns:w="http://schemas.openxmlformats.org/wordprocessingml/2006/main" w:val="Normal"/>
-    <w:uiPriority xmlns:w="http://schemas.openxmlformats.org/wordprocessingml/2006/main" w:val="34"/>
-    <w:qFormat xmlns:w="http://schemas.openxmlformats.org/wordprocessingml/2006/main"/>
-    <w:pPr xmlns:w="http://schemas.openxmlformats.org/wordprocessingml/2006/main">
-      <w:ind xmlns:w="http://schemas.openxmlformats.org/wordprocessingml/2006/main" w:left="720"/>
-      <w:contextualSpacing xmlns:w="http://schemas.openxmlformats.org/wordprocessingml/2006/main"/>
-    </w:pPr>
   </w:style>
 </w:styles>
 </file>

</xml_diff>